<commit_message>
refs #641 Literaturverzeichnis aktualisiert
</commit_message>
<xml_diff>
--- a/doc/04_Anhang/Literaturverzeichnis.docx
+++ b/doc/04_Anhang/Literaturverzeichnis.docx
@@ -109,7 +109,7 @@
                     <w:noProof/>
                     <w:color w:val="4F4F59"/>
                   </w:rPr>
-                  <w:t>20. Dezember 2011</w:t>
+                  <w:t>22. Dezember 2011</w:t>
                 </w:r>
                 <w:r>
                   <w:rPr>
@@ -403,7 +403,7 @@
       <w:pPr>
         <w:pStyle w:val="Heading1"/>
       </w:pPr>
-      <w:bookmarkStart w:id="0" w:name="_Toc306607718"/>
+      <w:bookmarkStart w:id="0" w:name="_Toc312329105"/>
       <w:r>
         <w:lastRenderedPageBreak/>
         <w:t>Dokumentinformationen</w:t>
@@ -414,7 +414,7 @@
       <w:pPr>
         <w:pStyle w:val="Heading2"/>
       </w:pPr>
-      <w:bookmarkStart w:id="1" w:name="_Toc306607719"/>
+      <w:bookmarkStart w:id="1" w:name="_Toc312329106"/>
       <w:r>
         <w:t>Änderungsgeschichte</w:t>
       </w:r>
@@ -664,10 +664,10 @@
           </w:tcPr>
           <w:p>
             <w:r>
-              <w:t>l</w:t>
+              <w:t>le</w:t>
             </w:r>
             <w:r>
-              <w:t>el</w:t>
+              <w:t>l</w:t>
             </w:r>
             <w:r>
               <w:t>mer</w:t>
@@ -715,446 +715,129 @@
           </w:tcPr>
           <w:p>
             <w:r>
+              <w:t>l</w:t>
+            </w:r>
+            <w:r>
+              <w:t>elmer</w:t>
+            </w:r>
+          </w:p>
+        </w:tc>
+      </w:tr>
+      <w:tr>
+        <w:trPr>
+          <w:cnfStyle w:val="000000010000" w:firstRow="0" w:lastRow="0" w:firstColumn="0" w:lastColumn="0" w:oddVBand="0" w:evenVBand="0" w:oddHBand="0" w:evenHBand="1" w:firstRowFirstColumn="0" w:firstRowLastColumn="0" w:lastRowFirstColumn="0" w:lastRowLastColumn="0"/>
+        </w:trPr>
+        <w:tc>
+          <w:tcPr>
+            <w:tcW w:w="1138" w:type="dxa"/>
+          </w:tcPr>
+          <w:p>
+            <w:r>
+              <w:t>22.12.2011</w:t>
+            </w:r>
+          </w:p>
+        </w:tc>
+        <w:tc>
+          <w:tcPr>
+            <w:tcW w:w="993" w:type="dxa"/>
+          </w:tcPr>
+          <w:p>
+            <w:r>
+              <w:t>1.5</w:t>
+            </w:r>
+          </w:p>
+        </w:tc>
+        <w:tc>
+          <w:tcPr>
+            <w:tcW w:w="4674" w:type="dxa"/>
+          </w:tcPr>
+          <w:p>
+            <w:r>
+              <w:t>Review</w:t>
+            </w:r>
+          </w:p>
+        </w:tc>
+        <w:tc>
+          <w:tcPr>
+            <w:tcW w:w="2303" w:type="dxa"/>
+          </w:tcPr>
+          <w:p>
+            <w:r>
               <w:t>lelmer</w:t>
             </w:r>
           </w:p>
         </w:tc>
       </w:tr>
     </w:tbl>
-    <w:bookmarkStart w:id="2" w:name="_Toc306607720" w:displacedByCustomXml="next"/>
-    <w:sdt>
-      <w:sdtPr>
-        <w:rPr>
-          <w:rFonts w:asciiTheme="minorHAnsi" w:hAnsiTheme="minorHAnsi"/>
-          <w:b w:val="0"/>
-          <w:color w:val="auto"/>
-          <w:spacing w:val="0"/>
-          <w:sz w:val="20"/>
-          <w:szCs w:val="20"/>
-          <w:lang w:val="de-DE"/>
-        </w:rPr>
-        <w:id w:val="380598614"/>
-        <w:docPartObj>
-          <w:docPartGallery w:val="Table of Contents"/>
-          <w:docPartUnique/>
-        </w:docPartObj>
-      </w:sdtPr>
-      <w:sdtEndPr>
-        <w:rPr>
-          <w:bCs/>
-        </w:rPr>
-      </w:sdtEndPr>
-      <w:sdtContent>
-        <w:p>
-          <w:pPr>
-            <w:pStyle w:val="Heading2"/>
-          </w:pPr>
-          <w:r>
-            <w:rPr>
-              <w:lang w:val="de-DE"/>
-            </w:rPr>
-            <w:t>Inhaltsverzeichnis</w:t>
-          </w:r>
-          <w:bookmarkEnd w:id="2"/>
-        </w:p>
-        <w:p>
-          <w:pPr>
-            <w:pStyle w:val="TOC1"/>
-            <w:tabs>
-              <w:tab w:val="left" w:pos="440"/>
-              <w:tab w:val="right" w:leader="dot" w:pos="9062"/>
-            </w:tabs>
-            <w:rPr>
-              <w:b w:val="0"/>
-              <w:noProof/>
-              <w:sz w:val="22"/>
-              <w:szCs w:val="22"/>
-              <w:lang w:eastAsia="de-CH"/>
-            </w:rPr>
-          </w:pPr>
-          <w:r>
-            <w:rPr>
-              <w:b w:val="0"/>
-            </w:rPr>
-            <w:fldChar w:fldCharType="begin"/>
-          </w:r>
-          <w:r>
-            <w:instrText xml:space="preserve"> TOC \o "1-3" \h \z \u </w:instrText>
-          </w:r>
-          <w:r>
-            <w:rPr>
-              <w:b w:val="0"/>
-            </w:rPr>
-            <w:fldChar w:fldCharType="separate"/>
-          </w:r>
-          <w:hyperlink w:anchor="_Toc306607718" w:history="1">
-            <w:r>
-              <w:rPr>
-                <w:rStyle w:val="Hyperlink"/>
-                <w:noProof/>
-              </w:rPr>
-              <w:t>1</w:t>
-            </w:r>
-            <w:r>
-              <w:rPr>
-                <w:b w:val="0"/>
-                <w:noProof/>
-                <w:sz w:val="22"/>
-                <w:szCs w:val="22"/>
-                <w:lang w:eastAsia="de-CH"/>
-              </w:rPr>
-              <w:tab/>
-            </w:r>
-            <w:r>
-              <w:rPr>
-                <w:rStyle w:val="Hyperlink"/>
-                <w:noProof/>
-              </w:rPr>
-              <w:t>Dokumentinformationen</w:t>
-            </w:r>
-            <w:r>
-              <w:rPr>
-                <w:noProof/>
-                <w:webHidden/>
-              </w:rPr>
-              <w:tab/>
-            </w:r>
-            <w:r>
-              <w:rPr>
-                <w:noProof/>
-                <w:webHidden/>
-              </w:rPr>
-              <w:fldChar w:fldCharType="begin"/>
-            </w:r>
-            <w:r>
-              <w:rPr>
-                <w:noProof/>
-                <w:webHidden/>
-              </w:rPr>
-              <w:instrText xml:space="preserve"> PAGEREF _Toc306607718 \h </w:instrText>
-            </w:r>
-            <w:r>
-              <w:rPr>
-                <w:noProof/>
-                <w:webHidden/>
-              </w:rPr>
-            </w:r>
-            <w:r>
-              <w:rPr>
-                <w:noProof/>
-                <w:webHidden/>
-              </w:rPr>
-              <w:fldChar w:fldCharType="separate"/>
-            </w:r>
-            <w:r>
-              <w:rPr>
-                <w:noProof/>
-                <w:webHidden/>
-              </w:rPr>
-              <w:t>1</w:t>
-            </w:r>
-            <w:r>
-              <w:rPr>
-                <w:noProof/>
-                <w:webHidden/>
-              </w:rPr>
-              <w:fldChar w:fldCharType="end"/>
-            </w:r>
-          </w:hyperlink>
-        </w:p>
-        <w:p>
-          <w:pPr>
-            <w:pStyle w:val="TOC2"/>
-            <w:tabs>
-              <w:tab w:val="left" w:pos="880"/>
-              <w:tab w:val="right" w:leader="dot" w:pos="9062"/>
-            </w:tabs>
-            <w:rPr>
-              <w:noProof/>
-              <w:sz w:val="22"/>
-              <w:szCs w:val="22"/>
-              <w:lang w:eastAsia="de-CH"/>
-            </w:rPr>
-          </w:pPr>
-          <w:hyperlink w:anchor="_Toc306607719" w:history="1">
-            <w:r>
-              <w:rPr>
-                <w:rStyle w:val="Hyperlink"/>
-                <w:noProof/>
-              </w:rPr>
-              <w:t>1.1</w:t>
-            </w:r>
-            <w:r>
-              <w:rPr>
-                <w:noProof/>
-                <w:sz w:val="22"/>
-                <w:szCs w:val="22"/>
-                <w:lang w:eastAsia="de-CH"/>
-              </w:rPr>
-              <w:tab/>
-            </w:r>
-            <w:r>
-              <w:rPr>
-                <w:rStyle w:val="Hyperlink"/>
-                <w:noProof/>
-              </w:rPr>
-              <w:t>Änderungsgeschichte</w:t>
-            </w:r>
-            <w:r>
-              <w:rPr>
-                <w:noProof/>
-                <w:webHidden/>
-              </w:rPr>
-              <w:tab/>
-            </w:r>
-            <w:r>
-              <w:rPr>
-                <w:noProof/>
-                <w:webHidden/>
-              </w:rPr>
-              <w:fldChar w:fldCharType="begin"/>
-            </w:r>
-            <w:r>
-              <w:rPr>
-                <w:noProof/>
-                <w:webHidden/>
-              </w:rPr>
-              <w:instrText xml:space="preserve"> PAGEREF _Toc306607719 \h </w:instrText>
-            </w:r>
-            <w:r>
-              <w:rPr>
-                <w:noProof/>
-                <w:webHidden/>
-              </w:rPr>
-            </w:r>
-            <w:r>
-              <w:rPr>
-                <w:noProof/>
-                <w:webHidden/>
-              </w:rPr>
-              <w:fldChar w:fldCharType="separate"/>
-            </w:r>
-            <w:r>
-              <w:rPr>
-                <w:noProof/>
-                <w:webHidden/>
-              </w:rPr>
-              <w:t>1</w:t>
-            </w:r>
-            <w:r>
-              <w:rPr>
-                <w:noProof/>
-                <w:webHidden/>
-              </w:rPr>
-              <w:fldChar w:fldCharType="end"/>
-            </w:r>
-          </w:hyperlink>
-        </w:p>
-        <w:p>
-          <w:pPr>
-            <w:pStyle w:val="TOC2"/>
-            <w:tabs>
-              <w:tab w:val="left" w:pos="880"/>
-              <w:tab w:val="right" w:leader="dot" w:pos="9062"/>
-            </w:tabs>
-            <w:rPr>
-              <w:noProof/>
-              <w:sz w:val="22"/>
-              <w:szCs w:val="22"/>
-              <w:lang w:eastAsia="de-CH"/>
-            </w:rPr>
-          </w:pPr>
-          <w:hyperlink w:anchor="_Toc306607720" w:history="1">
-            <w:r>
-              <w:rPr>
-                <w:rStyle w:val="Hyperlink"/>
-                <w:noProof/>
-              </w:rPr>
-              <w:t>1.2</w:t>
-            </w:r>
-            <w:r>
-              <w:rPr>
-                <w:noProof/>
-                <w:sz w:val="22"/>
-                <w:szCs w:val="22"/>
-                <w:lang w:eastAsia="de-CH"/>
-              </w:rPr>
-              <w:tab/>
-            </w:r>
-            <w:r>
-              <w:rPr>
-                <w:rStyle w:val="Hyperlink"/>
-                <w:noProof/>
-                <w:lang w:val="de-DE"/>
-              </w:rPr>
-              <w:t>Inhaltsverzeichnis</w:t>
-            </w:r>
-            <w:r>
-              <w:rPr>
-                <w:noProof/>
-                <w:webHidden/>
-              </w:rPr>
-              <w:tab/>
-            </w:r>
-            <w:r>
-              <w:rPr>
-                <w:noProof/>
-                <w:webHidden/>
-              </w:rPr>
-              <w:fldChar w:fldCharType="begin"/>
-            </w:r>
-            <w:r>
-              <w:rPr>
-                <w:noProof/>
-                <w:webHidden/>
-              </w:rPr>
-              <w:instrText xml:space="preserve"> PAGEREF _Toc306607720 \h </w:instrText>
-            </w:r>
-            <w:r>
-              <w:rPr>
-                <w:noProof/>
-                <w:webHidden/>
-              </w:rPr>
-            </w:r>
-            <w:r>
-              <w:rPr>
-                <w:noProof/>
-                <w:webHidden/>
-              </w:rPr>
-              <w:fldChar w:fldCharType="separate"/>
-            </w:r>
-            <w:r>
-              <w:rPr>
-                <w:noProof/>
-                <w:webHidden/>
-              </w:rPr>
-              <w:t>1</w:t>
-            </w:r>
-            <w:r>
-              <w:rPr>
-                <w:noProof/>
-                <w:webHidden/>
-              </w:rPr>
-              <w:fldChar w:fldCharType="end"/>
-            </w:r>
-          </w:hyperlink>
-        </w:p>
-        <w:p>
-          <w:pPr>
-            <w:pStyle w:val="TOC1"/>
-            <w:tabs>
-              <w:tab w:val="left" w:pos="440"/>
-              <w:tab w:val="right" w:leader="dot" w:pos="9062"/>
-            </w:tabs>
-            <w:rPr>
-              <w:b w:val="0"/>
-              <w:noProof/>
-              <w:sz w:val="22"/>
-              <w:szCs w:val="22"/>
-              <w:lang w:eastAsia="de-CH"/>
-            </w:rPr>
-          </w:pPr>
-          <w:hyperlink w:anchor="_Toc306607721" w:history="1">
-            <w:r>
-              <w:rPr>
-                <w:rStyle w:val="Hyperlink"/>
-                <w:noProof/>
-              </w:rPr>
-              <w:t>2</w:t>
-            </w:r>
-            <w:r>
-              <w:rPr>
-                <w:b w:val="0"/>
-                <w:noProof/>
-                <w:sz w:val="22"/>
-                <w:szCs w:val="22"/>
-                <w:lang w:eastAsia="de-CH"/>
-              </w:rPr>
-              <w:tab/>
-            </w:r>
-            <w:r>
-              <w:rPr>
-                <w:rStyle w:val="Hyperlink"/>
-                <w:noProof/>
-              </w:rPr>
-              <w:t>Literaturverzeichnis</w:t>
-            </w:r>
-            <w:r>
-              <w:rPr>
-                <w:noProof/>
-                <w:webHidden/>
-              </w:rPr>
-              <w:tab/>
-            </w:r>
-            <w:r>
-              <w:rPr>
-                <w:noProof/>
-                <w:webHidden/>
-              </w:rPr>
-              <w:fldChar w:fldCharType="begin"/>
-            </w:r>
-            <w:r>
-              <w:rPr>
-                <w:noProof/>
-                <w:webHidden/>
-              </w:rPr>
-              <w:instrText xml:space="preserve"> PAGEREF _Toc306607721 \h </w:instrText>
-            </w:r>
-            <w:r>
-              <w:rPr>
-                <w:noProof/>
-                <w:webHidden/>
-              </w:rPr>
-            </w:r>
-            <w:r>
-              <w:rPr>
-                <w:noProof/>
-                <w:webHidden/>
-              </w:rPr>
-              <w:fldChar w:fldCharType="separate"/>
-            </w:r>
-            <w:r>
-              <w:rPr>
-                <w:noProof/>
-                <w:webHidden/>
-              </w:rPr>
-              <w:t>1</w:t>
-            </w:r>
-            <w:r>
-              <w:rPr>
-                <w:noProof/>
-                <w:webHidden/>
-              </w:rPr>
-              <w:fldChar w:fldCharType="end"/>
-            </w:r>
-          </w:hyperlink>
-        </w:p>
-        <w:p>
-          <w:r>
-            <w:rPr>
-              <w:b/>
-              <w:bCs/>
-              <w:lang w:val="de-DE"/>
-            </w:rPr>
-            <w:fldChar w:fldCharType="end"/>
-          </w:r>
-        </w:p>
-      </w:sdtContent>
-    </w:sdt>
     <w:p>
       <w:pPr>
         <w:pStyle w:val="Heading1"/>
       </w:pPr>
-      <w:bookmarkStart w:id="3" w:name="_Toc306607721"/>
+      <w:bookmarkStart w:id="2" w:name="_Toc312329108"/>
       <w:r>
         <w:t>Literaturverzeichnis</w:t>
       </w:r>
-      <w:bookmarkEnd w:id="3"/>
+      <w:bookmarkEnd w:id="2"/>
     </w:p>
     <w:p>
       <w:pPr>
         <w:ind w:left="1418" w:hanging="1418"/>
-      </w:pPr>
+        <w:rPr>
+          <w:lang w:val="en-US"/>
+        </w:rPr>
+      </w:pPr>
+      <w:r>
+        <w:rPr>
+          <w:lang w:val="en-US"/>
+        </w:rPr>
+        <w:t>[mackinlay91]</w:t>
+      </w:r>
+      <w:r>
+        <w:rPr>
+          <w:lang w:val="en-US"/>
+        </w:rPr>
+        <w:tab/>
+        <w:t>Jock D. Mackinlay, George G. Robertson, Stuart K. Card, ACM, „CHI '91 Proceedings of the SIGCHI conference on Human factors in computing systems: Reaching through technology“</w:t>
+      </w:r>
+      <w:r>
+        <w:rPr>
+          <w:lang w:val="en-US"/>
+        </w:rPr>
+        <w:t xml:space="preserve">, </w:t>
+      </w:r>
+      <w:hyperlink r:id="rId10" w:history="1">
+        <w:r>
+          <w:rPr>
+            <w:rStyle w:val="Hyperlink"/>
+            <w:lang w:val="en-US"/>
+          </w:rPr>
+          <w:t>http://dl.acm.org/citation.cfm?id=108870</w:t>
+        </w:r>
+      </w:hyperlink>
+      <w:r>
+        <w:rPr>
+          <w:rStyle w:val="Hyperlink"/>
+          <w:lang w:val="en-US"/>
+        </w:rPr>
+        <w:br/>
+      </w:r>
+      <w:r>
+        <w:rPr>
+          <w:lang w:val="en-US"/>
+        </w:rPr>
+        <w:t>letzter Zugriff: 20.12.2011</w:t>
+      </w:r>
+    </w:p>
+    <w:p>
+      <w:pPr>
+        <w:ind w:left="1418" w:hanging="1418"/>
+      </w:pPr>
+      <w:r>
+        <w:rPr>
+          <w:lang w:val="en-US"/>
+        </w:rPr>
+        <w:t xml:space="preserve"> </w:t>
+      </w:r>
       <w:r>
         <w:rPr>
           <w:lang w:val="en-US"/>
@@ -1171,6 +854,12 @@
         <w:rPr>
           <w:lang w:val="en-US"/>
         </w:rPr>
+        <w:t>10</w:t>
+      </w:r>
+      <w:r>
+        <w:rPr>
+          <w:lang w:val="en-US"/>
+        </w:rPr>
         <w:t>]</w:t>
       </w:r>
       <w:r>
@@ -1195,15 +884,21 @@
         <w:rPr>
           <w:lang w:val="en-US"/>
         </w:rPr>
-        <w:t>, Beispiel eines Pivot Viewers mit einer Filmbibliothek.</w:t>
+        <w:t xml:space="preserve">, Beispiel eines Pivot Viewers </w:t>
       </w:r>
       <w:r>
         <w:rPr>
           <w:lang w:val="en-US"/>
         </w:rPr>
+        <w:t xml:space="preserve">mit einer Filmbibliothek, 30. </w:t>
+      </w:r>
+      <w:r>
+        <w:t>Juni 2010</w:t>
+      </w:r>
+      <w:r>
         <w:br/>
       </w:r>
-      <w:hyperlink r:id="rId10" w:history="1">
+      <w:hyperlink r:id="rId11" w:history="1">
         <w:r>
           <w:rPr>
             <w:rStyle w:val="Hyperlink"/>
@@ -1213,7 +908,15 @@
       </w:hyperlink>
       <w:r>
         <w:br/>
-        <w:t>letzter Zugriff: 20.12</w:t>
+      </w:r>
+      <w:r>
+        <w:t>letzter Zugriff: 2</w:t>
+      </w:r>
+      <w:r>
+        <w:t>2</w:t>
+      </w:r>
+      <w:r>
+        <w:t>.12</w:t>
       </w:r>
       <w:r>
         <w:t>.2011</w:t>
@@ -1247,24 +950,12 @@
       <w:r>
         <w:t xml:space="preserve"> </w:t>
       </w:r>
-      <w:hyperlink r:id="rId11" w:history="1">
+      <w:hyperlink r:id="rId12" w:history="1">
         <w:r>
           <w:rPr>
             <w:rStyle w:val="Hyperlink"/>
           </w:rPr>
-          <w:t>http://www.microsoft.com/down</w:t>
-        </w:r>
-        <w:r>
-          <w:rPr>
-            <w:rStyle w:val="Hyperlink"/>
-          </w:rPr>
-          <w:t>l</w:t>
-        </w:r>
-        <w:r>
-          <w:rPr>
-            <w:rStyle w:val="Hyperlink"/>
-          </w:rPr>
-          <w:t>oad/en/details.aspx?displaylang=en&amp;id=26713</w:t>
+          <w:t>http://www.microsoft.com/download/en/details.aspx?displaylang=en&amp;id=26713</w:t>
         </w:r>
       </w:hyperlink>
       <w:r>
@@ -1308,139 +999,6 @@
           <w:lang w:val="en-US"/>
         </w:rPr>
         <w:br/>
-      </w:r>
-      <w:hyperlink r:id="rId12" w:history="1">
-        <w:r>
-          <w:rPr>
-            <w:rStyle w:val="Hyperlink"/>
-            <w:lang w:val="en-US"/>
-          </w:rPr>
-          <w:t>http://msdn.micro</w:t>
-        </w:r>
-        <w:r>
-          <w:rPr>
-            <w:rStyle w:val="Hyperlink"/>
-            <w:lang w:val="en-US"/>
-          </w:rPr>
-          <w:t>s</w:t>
-        </w:r>
-        <w:r>
-          <w:rPr>
-            <w:rStyle w:val="Hyperlink"/>
-            <w:lang w:val="en-US"/>
-          </w:rPr>
-          <w:t>oft.c</w:t>
-        </w:r>
-        <w:r>
-          <w:rPr>
-            <w:rStyle w:val="Hyperlink"/>
-            <w:lang w:val="en-US"/>
-          </w:rPr>
-          <w:t>o</w:t>
-        </w:r>
-        <w:r>
-          <w:rPr>
-            <w:rStyle w:val="Hyperlink"/>
-            <w:lang w:val="en-US"/>
-          </w:rPr>
-          <w:t>m/en-us/library/bb385914.aspx</w:t>
-        </w:r>
-      </w:hyperlink>
-      <w:r>
-        <w:rPr>
-          <w:lang w:val="en-US"/>
-        </w:rPr>
-        <w:br/>
-        <w:t>letzter Zugriff: 20</w:t>
-      </w:r>
-      <w:bookmarkStart w:id="4" w:name="_GoBack"/>
-      <w:bookmarkEnd w:id="4"/>
-      <w:r>
-        <w:rPr>
-          <w:lang w:val="en-US"/>
-        </w:rPr>
-        <w:t>.1</w:t>
-      </w:r>
-      <w:r>
-        <w:rPr>
-          <w:lang w:val="en-US"/>
-        </w:rPr>
-        <w:t>2</w:t>
-      </w:r>
-      <w:r>
-        <w:rPr>
-          <w:lang w:val="en-US"/>
-        </w:rPr>
-        <w:t>.2011</w:t>
-      </w:r>
-    </w:p>
-    <w:p>
-      <w:pPr>
-        <w:ind w:left="1418" w:hanging="1418"/>
-        <w:rPr>
-          <w:lang w:val="en-US"/>
-        </w:rPr>
-      </w:pPr>
-      <w:r>
-        <w:rPr>
-          <w:lang w:val="en-US"/>
-        </w:rPr>
-        <w:t>[</w:t>
-      </w:r>
-      <w:r>
-        <w:rPr>
-          <w:lang w:val="en-US"/>
-        </w:rPr>
-        <w:t>mackinlay</w:t>
-      </w:r>
-      <w:r>
-        <w:rPr>
-          <w:lang w:val="en-US"/>
-        </w:rPr>
-        <w:t>91]</w:t>
-      </w:r>
-      <w:r>
-        <w:rPr>
-          <w:lang w:val="en-US"/>
-        </w:rPr>
-        <w:tab/>
-        <w:t>Jock D. Mackinlay, George G. Robertson, Stuart K. Card,</w:t>
-      </w:r>
-      <w:r>
-        <w:rPr>
-          <w:lang w:val="en-US"/>
-        </w:rPr>
-        <w:t xml:space="preserve"> ACM,</w:t>
-      </w:r>
-      <w:r>
-        <w:rPr>
-          <w:lang w:val="en-US"/>
-        </w:rPr>
-        <w:t xml:space="preserve"> </w:t>
-      </w:r>
-      <w:r>
-        <w:rPr>
-          <w:lang w:val="en-US"/>
-        </w:rPr>
-        <w:t>„</w:t>
-      </w:r>
-      <w:r>
-        <w:rPr>
-          <w:lang w:val="en-US"/>
-        </w:rPr>
-        <w:t>CHI '91 Proceedings of the SIGCHI conference on Human factors in computing systems: Reaching through technology</w:t>
-      </w:r>
-      <w:r>
-        <w:rPr>
-          <w:lang w:val="en-US"/>
-        </w:rPr>
-        <w:t>“</w:t>
-      </w:r>
-      <w:r>
-        <w:rPr>
-          <w:lang w:val="en-US"/>
-        </w:rPr>
-        <w:t xml:space="preserve">, </w:t>
       </w:r>
       <w:hyperlink r:id="rId13" w:history="1">
         <w:r>
@@ -1448,53 +1006,199 @@
             <w:rStyle w:val="Hyperlink"/>
             <w:lang w:val="en-US"/>
           </w:rPr>
-          <w:t>http://dl.acm.o</w:t>
+          <w:t>http://msdn.microsoft.com/en-us/library/bb385914.aspx</w:t>
         </w:r>
+      </w:hyperlink>
+      <w:r>
+        <w:rPr>
+          <w:lang w:val="en-US"/>
+        </w:rPr>
+        <w:br/>
+        <w:t>letzter Zugriff: 20</w:t>
+      </w:r>
+      <w:r>
+        <w:rPr>
+          <w:lang w:val="en-US"/>
+        </w:rPr>
+        <w:t>.1</w:t>
+      </w:r>
+      <w:r>
+        <w:rPr>
+          <w:lang w:val="en-US"/>
+        </w:rPr>
+        <w:t>2</w:t>
+      </w:r>
+      <w:r>
+        <w:rPr>
+          <w:lang w:val="en-US"/>
+        </w:rPr>
+        <w:t>.2011</w:t>
+      </w:r>
+    </w:p>
+    <w:p>
+      <w:pPr>
+        <w:ind w:left="1418" w:hanging="1418"/>
+        <w:rPr>
+          <w:lang w:val="en-US"/>
+        </w:rPr>
+      </w:pPr>
+      <w:r>
+        <w:rPr>
+          <w:lang w:val="en-US"/>
+        </w:rPr>
+        <w:t xml:space="preserve"> </w:t>
+      </w:r>
+      <w:r>
+        <w:rPr>
+          <w:lang w:val="en-US"/>
+        </w:rPr>
+        <w:t>[</w:t>
+      </w:r>
+      <w:r>
+        <w:rPr>
+          <w:lang w:val="en-US"/>
+        </w:rPr>
+        <w:t>shen06</w:t>
+      </w:r>
+      <w:r>
+        <w:rPr>
+          <w:lang w:val="en-US"/>
+        </w:rPr>
+        <w:t>]</w:t>
+      </w:r>
+      <w:r>
+        <w:rPr>
+          <w:lang w:val="en-US"/>
+        </w:rPr>
+        <w:tab/>
+      </w:r>
+      <w:r>
+        <w:rPr>
+          <w:lang w:val="en-US"/>
+        </w:rPr>
+        <w:t xml:space="preserve">Shen, C.; Ryall, K.; Forlines, C.; Esenther, A.; Vernier, F.D.; Everitt, K.; Wu, M.; Wigdor, D.; Morris, M.R.; Hancock, M.; Tse, E.; , </w:t>
+      </w:r>
+      <w:r>
+        <w:rPr>
+          <w:lang w:val="en-US"/>
+        </w:rPr>
+        <w:t>“</w:t>
+      </w:r>
+      <w:r>
+        <w:rPr>
+          <w:lang w:val="en-US"/>
+        </w:rPr>
+        <w:t>Informing the Design of Direct-Touch Tabletops,</w:t>
+      </w:r>
+      <w:r>
+        <w:rPr>
+          <w:lang w:val="en-US"/>
+        </w:rPr>
+        <w:t xml:space="preserve">” </w:t>
+      </w:r>
+      <w:r>
+        <w:rPr>
+          <w:lang w:val="en-US"/>
+        </w:rPr>
+        <w:t>Computer Graphics and Applications, IEEE , vol.26, no.5, pp.36-46</w:t>
+      </w:r>
+      <w:r>
+        <w:rPr>
+          <w:lang w:val="en-US"/>
+        </w:rPr>
+        <w:t xml:space="preserve">, </w:t>
+      </w:r>
+      <w:r>
+        <w:rPr>
+          <w:lang w:val="en-US"/>
+        </w:rPr>
+        <w:t>doi: 10.1109/MCG.2006.109</w:t>
+      </w:r>
+      <w:r>
+        <w:rPr>
+          <w:lang w:val="en-US"/>
+        </w:rPr>
+        <w:t>, Sept</w:t>
+      </w:r>
+      <w:r>
+        <w:rPr>
+          <w:lang w:val="en-US"/>
+        </w:rPr>
+        <w:t>ember</w:t>
+      </w:r>
+      <w:r>
+        <w:rPr>
+          <w:lang w:val="en-US"/>
+        </w:rPr>
+        <w:t xml:space="preserve"> bis Oktober </w:t>
+      </w:r>
+      <w:r>
+        <w:rPr>
+          <w:lang w:val="en-US"/>
+        </w:rPr>
+        <w:t>2006</w:t>
+      </w:r>
+      <w:r>
+        <w:rPr>
+          <w:lang w:val="en-US"/>
+        </w:rPr>
+        <w:br/>
+      </w:r>
+      <w:r>
+        <w:rPr>
+          <w:lang w:val="en-US"/>
+        </w:rPr>
+        <w:t>letzter Zugriff: 2</w:t>
+      </w:r>
+      <w:r>
+        <w:rPr>
+          <w:lang w:val="en-US"/>
+        </w:rPr>
+        <w:t>2</w:t>
+      </w:r>
+      <w:r>
+        <w:rPr>
+          <w:lang w:val="en-US"/>
+        </w:rPr>
+        <w:t>.12.2011</w:t>
+      </w:r>
+      <w:r>
+        <w:rPr>
+          <w:lang w:val="en-US"/>
+        </w:rPr>
+        <w:br/>
+      </w:r>
+      <w:hyperlink r:id="rId14" w:history="1">
         <w:r>
           <w:rPr>
             <w:rStyle w:val="Hyperlink"/>
             <w:lang w:val="en-US"/>
           </w:rPr>
-          <w:t>r</w:t>
-        </w:r>
-        <w:r>
-          <w:rPr>
-            <w:rStyle w:val="Hyperlink"/>
-            <w:lang w:val="en-US"/>
-          </w:rPr>
-          <w:t>g/citation.cfm?id=108870</w:t>
+          <w:t>http://ieeexplore.ieee.org/stamp/stamp.jsp?tp=&amp;arnumber=1683692&amp;isnumber=35448</w:t>
         </w:r>
       </w:hyperlink>
-      <w:r>
-        <w:rPr>
-          <w:rStyle w:val="Hyperlink"/>
-          <w:lang w:val="en-US"/>
-        </w:rPr>
-        <w:br/>
-      </w:r>
-      <w:r>
-        <w:rPr>
-          <w:lang w:val="en-US"/>
-        </w:rPr>
-        <w:t>letzter Zugriff: 20</w:t>
-      </w:r>
-      <w:r>
-        <w:rPr>
-          <w:lang w:val="en-US"/>
-        </w:rPr>
-        <w:t>.12.2011</w:t>
-      </w:r>
     </w:p>
     <w:p>
       <w:pPr>
-        <w:rPr>
-          <w:lang w:val="en-US"/>
-        </w:rPr>
-      </w:pPr>
+        <w:ind w:left="1418" w:hanging="1418"/>
+      </w:pPr>
+      <w:r>
+        <w:t>[eilbrecht07]</w:t>
+      </w:r>
+      <w:r>
+        <w:tab/>
+        <w:t xml:space="preserve">Karl Eilbrecht, Gernot Starkte, “Patterns kompakt, Entwurfsmuster für effective Software-Entwicklung”, 2. </w:t>
+      </w:r>
+      <w:r>
+        <w:t>Auflage, Spektrum Verlag, ISBN-13: 978-3-8274-1591-2, 2007</w:t>
+      </w:r>
+      <w:bookmarkStart w:id="3" w:name="_GoBack"/>
+      <w:bookmarkEnd w:id="3"/>
     </w:p>
+    <w:p/>
     <w:sectPr>
-      <w:headerReference w:type="default" r:id="rId14"/>
-      <w:footerReference w:type="default" r:id="rId15"/>
+      <w:headerReference w:type="default" r:id="rId15"/>
+      <w:footerReference w:type="default" r:id="rId16"/>
       <w:pgSz w:w="11906" w:h="16838"/>
       <w:pgMar w:top="1417" w:right="1417" w:bottom="1134" w:left="1417" w:header="708" w:footer="708" w:gutter="0"/>
       <w:pgNumType w:start="0"/>
@@ -1556,7 +1260,7 @@
       <w:rPr>
         <w:noProof/>
       </w:rPr>
-      <w:t>20. Dezember 2011</w:t>
+      <w:t>22. Dezember 2011</w:t>
     </w:r>
     <w:r>
       <w:fldChar w:fldCharType="end"/>
@@ -1608,31 +1312,16 @@
       </w:rPr>
       <w:t xml:space="preserve"> von </w:t>
     </w:r>
-    <w:r>
-      <w:fldChar w:fldCharType="begin"/>
-    </w:r>
-    <w:r>
-      <w:instrText>NUMPAGES  \* Arabic  \* MERGEFORMAT</w:instrText>
-    </w:r>
-    <w:r>
-      <w:fldChar w:fldCharType="separate"/>
-    </w:r>
-    <w:r>
-      <w:rPr>
-        <w:b/>
-        <w:noProof/>
-        <w:lang w:val="de-DE"/>
-      </w:rPr>
-      <w:t>1</w:t>
-    </w:r>
-    <w:r>
-      <w:rPr>
-        <w:b/>
-        <w:noProof/>
-        <w:lang w:val="de-DE"/>
-      </w:rPr>
-      <w:fldChar w:fldCharType="end"/>
-    </w:r>
+    <w:fldSimple w:instr="NUMPAGES  \* Arabic  \* MERGEFORMAT">
+      <w:r>
+        <w:rPr>
+          <w:b/>
+          <w:noProof/>
+          <w:lang w:val="de-DE"/>
+        </w:rPr>
+        <w:t>1</w:t>
+      </w:r>
+    </w:fldSimple>
   </w:p>
 </w:ftr>
 </file>
@@ -5403,7 +5092,7 @@
 </file>
 
 <file path=customXml/itemProps1.xml><?xml version="1.0" encoding="utf-8"?>
-<ds:datastoreItem xmlns:ds="http://schemas.openxmlformats.org/officeDocument/2006/customXml" ds:itemID="{3550501D-ED86-42DF-AD24-E5EBD3504F3E}">
+<ds:datastoreItem xmlns:ds="http://schemas.openxmlformats.org/officeDocument/2006/customXml" ds:itemID="{9DE04FD4-FC47-419F-86F5-00D83EA6481C}">
   <ds:schemaRefs>
     <ds:schemaRef ds:uri="http://schemas.openxmlformats.org/officeDocument/2006/bibliography"/>
   </ds:schemaRefs>

</xml_diff>